<commit_message>
新增union(i,j) and find(X) alg
</commit_message>
<xml_diff>
--- a/Ch5-Tree&Binary Tree/Ch5 Tree與Binary Tree.docx
+++ b/Ch5-Tree&Binary Tree/Ch5 Tree與Binary Tree.docx
@@ -220,14 +220,12 @@
         </w:rPr>
         <w:t>K</w:t>
       </w:r>
-      <w:proofErr w:type="gramStart"/>
       <w:r>
         <w:rPr>
           <w:rFonts w:hint="eastAsia"/>
         </w:rPr>
         <w:t>個</w:t>
       </w:r>
-      <w:proofErr w:type="gramEnd"/>
       <w:r>
         <w:rPr>
           <w:rFonts w:hint="eastAsia"/>
@@ -4079,14 +4077,14 @@
         <w:rPr>
           <w:rFonts w:hint="eastAsia"/>
         </w:rPr>
-        <w:t>右子樹</w:t>
+        <w:t>右子</w:t>
       </w:r>
       <w:proofErr w:type="gramEnd"/>
       <w:r>
         <w:rPr>
           <w:rFonts w:hint="eastAsia"/>
         </w:rPr>
-        <w:t>的所有</w:t>
+        <w:t>樹的所有</w:t>
       </w:r>
       <w:r>
         <w:rPr>
@@ -4127,14 +4125,14 @@
         <w:rPr>
           <w:rFonts w:hint="eastAsia"/>
         </w:rPr>
-        <w:t>父點皆大於子點之</w:t>
+        <w:t>父點皆大於子點</w:t>
       </w:r>
       <w:proofErr w:type="gramEnd"/>
       <w:r>
         <w:rPr>
           <w:rFonts w:hint="eastAsia"/>
         </w:rPr>
-        <w:t>值</w:t>
+        <w:t>之值</w:t>
       </w:r>
       <w:r>
         <w:rPr>
@@ -4317,9 +4315,15 @@
         <w:rPr>
           <w:rFonts w:hint="eastAsia"/>
         </w:rPr>
-        <w:t>子點值</w:t>
+        <w:t>子點</w:t>
       </w:r>
       <w:proofErr w:type="gramEnd"/>
+      <w:r>
+        <w:rPr>
+          <w:rFonts w:hint="eastAsia"/>
+        </w:rPr>
+        <w:t>值</w:t>
+      </w:r>
     </w:p>
     <w:p>
       <w:pPr>
@@ -4590,9 +4594,15 @@
         <w:rPr>
           <w:rFonts w:hint="eastAsia"/>
         </w:rPr>
-        <w:t>子點值</w:t>
+        <w:t>子點</w:t>
       </w:r>
       <w:proofErr w:type="gramEnd"/>
+      <w:r>
+        <w:rPr>
+          <w:rFonts w:hint="eastAsia"/>
+        </w:rPr>
+        <w:t>值</w:t>
+      </w:r>
       <w:r>
         <w:rPr>
           <w:rFonts w:hint="eastAsia"/>
@@ -5981,11 +5991,6 @@
       </w:r>
     </w:p>
     <w:p>
-      <w:pPr>
-        <w:rPr>
-          <w:rFonts w:hint="eastAsia"/>
-        </w:rPr>
-      </w:pPr>
       <w:r>
         <w:rPr>
           <w:rFonts w:hint="eastAsia"/>
@@ -6115,34 +6120,34 @@
         </w:rPr>
         <w:t>leftmost-child</w:t>
       </w:r>
-      <w:r>
-        <w:rPr>
-          <w:rFonts w:hint="eastAsia"/>
-        </w:rPr>
-        <w:t>作左子點，</w:t>
-      </w:r>
       <w:proofErr w:type="gramStart"/>
       <w:r>
         <w:rPr>
           <w:rFonts w:hint="eastAsia"/>
         </w:rPr>
-        <w:t>次右兄弟</w:t>
+        <w:t>作左子點，次右</w:t>
       </w:r>
       <w:proofErr w:type="gramEnd"/>
       <w:r>
         <w:rPr>
           <w:rFonts w:hint="eastAsia"/>
         </w:rPr>
-        <w:t>作</w:t>
+        <w:t>兄弟作</w:t>
       </w:r>
       <w:proofErr w:type="gramStart"/>
       <w:r>
         <w:rPr>
           <w:rFonts w:hint="eastAsia"/>
         </w:rPr>
-        <w:t>右子點</w:t>
+        <w:t>右子</w:t>
       </w:r>
       <w:proofErr w:type="gramEnd"/>
+      <w:r>
+        <w:rPr>
+          <w:rFonts w:hint="eastAsia"/>
+        </w:rPr>
+        <w:t>點</w:t>
+      </w:r>
     </w:p>
     <w:p/>
     <w:p>
@@ -6220,9 +6225,15 @@
         <w:rPr>
           <w:rFonts w:hint="eastAsia"/>
         </w:rPr>
-        <w:t>成為次右兄弟</w:t>
+        <w:t>成為次右兄</w:t>
       </w:r>
       <w:proofErr w:type="gramEnd"/>
+      <w:r>
+        <w:rPr>
+          <w:rFonts w:hint="eastAsia"/>
+        </w:rPr>
+        <w:t>弟</w:t>
+      </w:r>
     </w:p>
     <w:p>
       <w:pPr>
@@ -6232,9 +6243,6 @@
           <w:numId w:val="23"/>
         </w:numPr>
         <w:ind w:leftChars="0"/>
-        <w:rPr>
-          <w:rFonts w:hint="eastAsia"/>
-        </w:rPr>
       </w:pPr>
       <w:r>
         <w:rPr>
@@ -6296,11 +6304,6 @@
     </w:p>
     <w:p/>
     <w:p>
-      <w:pPr>
-        <w:rPr>
-          <w:rFonts w:hint="eastAsia"/>
-        </w:rPr>
-      </w:pPr>
       <w:r>
         <w:t>Forest</w:t>
       </w:r>
@@ -6330,9 +6333,6 @@
           <w:numId w:val="24"/>
         </w:numPr>
         <w:ind w:leftChars="0"/>
-        <w:rPr>
-          <w:rFonts w:hint="eastAsia"/>
-        </w:rPr>
       </w:pPr>
       <w:r>
         <w:rPr>
@@ -6468,11 +6468,6 @@
     </w:p>
     <w:p/>
     <w:p>
-      <w:pPr>
-        <w:rPr>
-          <w:rFonts w:hint="eastAsia"/>
-        </w:rPr>
-      </w:pPr>
       <w:r>
         <w:rPr>
           <w:rFonts w:hint="eastAsia"/>
@@ -6505,9 +6500,6 @@
           <w:numId w:val="25"/>
         </w:numPr>
         <w:ind w:leftChars="0"/>
-        <w:rPr>
-          <w:rFonts w:hint="eastAsia"/>
-        </w:rPr>
       </w:pPr>
       <w:r>
         <w:rPr>
@@ -6552,14 +6544,14 @@
         <w:rPr>
           <w:rFonts w:hint="eastAsia"/>
         </w:rPr>
-        <w:t>均拉上</w:t>
+        <w:t>均拉</w:t>
       </w:r>
       <w:proofErr w:type="gramEnd"/>
       <w:r>
         <w:rPr>
           <w:rFonts w:hint="eastAsia"/>
         </w:rPr>
-        <w:t>成為</w:t>
+        <w:t>上成為</w:t>
       </w:r>
       <w:r>
         <w:rPr>
@@ -6637,16 +6629,21 @@
           <w:numId w:val="25"/>
         </w:numPr>
         <w:ind w:leftChars="0"/>
-        <w:rPr>
-          <w:rFonts w:hint="eastAsia"/>
-        </w:rPr>
-      </w:pPr>
-      <w:r>
-        <w:rPr>
-          <w:rFonts w:hint="eastAsia"/>
-        </w:rPr>
-        <w:t>每個</w:t>
-      </w:r>
+      </w:pPr>
+      <w:r>
+        <w:rPr>
+          <w:rFonts w:hint="eastAsia"/>
+        </w:rPr>
+        <w:t>每</w:t>
+      </w:r>
+      <w:proofErr w:type="gramStart"/>
+      <w:r>
+        <w:rPr>
+          <w:rFonts w:hint="eastAsia"/>
+        </w:rPr>
+        <w:t>個</w:t>
+      </w:r>
+      <w:proofErr w:type="gramEnd"/>
       <w:r>
         <w:rPr>
           <w:rFonts w:hint="eastAsia"/>
@@ -6665,8 +6662,613 @@
         </w:rPr>
         <w:t>Tree</w:t>
       </w:r>
+    </w:p>
+    <w:p/>
+    <w:p>
+      <w:pPr>
+        <w:rPr>
+          <w:rFonts w:hint="eastAsia"/>
+        </w:rPr>
+      </w:pPr>
+      <w:r>
+        <w:rPr>
+          <w:rFonts w:hint="eastAsia"/>
+        </w:rPr>
+        <w:t>Disjoint Sets</w:t>
+      </w:r>
+    </w:p>
+    <w:p>
+      <w:r>
+        <w:rPr>
+          <w:rFonts w:hint="eastAsia"/>
+        </w:rPr>
+        <w:t>定義</w:t>
+      </w:r>
+      <w:r>
+        <w:rPr>
+          <w:rFonts w:hint="eastAsia"/>
+        </w:rPr>
+        <w:t>:</w:t>
+      </w:r>
+      <w:r>
+        <w:rPr>
+          <w:rFonts w:hint="eastAsia"/>
+        </w:rPr>
+        <w:t>由一堆互斥的集合所構成</w:t>
+      </w:r>
+    </w:p>
+    <w:p>
+      <w:r>
+        <w:rPr>
+          <w:rFonts w:hint="eastAsia"/>
+        </w:rPr>
+        <w:t>應用</w:t>
+      </w:r>
+      <w:r>
+        <w:rPr>
+          <w:rFonts w:hint="eastAsia"/>
+        </w:rPr>
+        <w:t>:</w:t>
+      </w:r>
+    </w:p>
+    <w:p>
+      <w:pPr>
+        <w:pStyle w:val="a3"/>
+        <w:numPr>
+          <w:ilvl w:val="0"/>
+          <w:numId w:val="26"/>
+        </w:numPr>
+        <w:ind w:leftChars="0"/>
+      </w:pPr>
+      <w:r>
+        <w:rPr>
+          <w:rFonts w:hint="eastAsia"/>
+        </w:rPr>
+        <w:t>Kruskal</w:t>
+      </w:r>
+      <w:proofErr w:type="gramStart"/>
+      <w:r>
+        <w:t>’</w:t>
+      </w:r>
+      <w:proofErr w:type="gramEnd"/>
+      <w:r>
+        <w:t xml:space="preserve">s </w:t>
+      </w:r>
+      <w:proofErr w:type="spellStart"/>
+      <w:r>
+        <w:t>algo</w:t>
+      </w:r>
+      <w:proofErr w:type="spellEnd"/>
+      <w:r>
+        <w:rPr>
+          <w:rFonts w:hint="eastAsia"/>
+        </w:rPr>
+        <w:t>中判斷</w:t>
+      </w:r>
+      <w:r>
+        <w:rPr>
+          <w:rFonts w:hint="eastAsia"/>
+        </w:rPr>
+        <w:t>(</w:t>
+      </w:r>
+      <w:proofErr w:type="spellStart"/>
+      <w:r>
+        <w:t>i,</w:t>
+      </w:r>
+      <w:r>
+        <w:rPr>
+          <w:rFonts w:hint="eastAsia"/>
+        </w:rPr>
+        <w:t>j</w:t>
+      </w:r>
+      <w:proofErr w:type="spellEnd"/>
+      <w:r>
+        <w:rPr>
+          <w:rFonts w:hint="eastAsia"/>
+        </w:rPr>
+        <w:t>)</w:t>
+      </w:r>
+      <w:r>
+        <w:rPr>
+          <w:rFonts w:hint="eastAsia"/>
+        </w:rPr>
+        <w:t>邊加入</w:t>
+      </w:r>
+      <w:r>
+        <w:rPr>
+          <w:rFonts w:hint="eastAsia"/>
+        </w:rPr>
+        <w:t>Spanning Tree</w:t>
+      </w:r>
+      <w:r>
+        <w:rPr>
+          <w:rFonts w:hint="eastAsia"/>
+        </w:rPr>
+        <w:t>中是否構成</w:t>
+      </w:r>
+      <w:r>
+        <w:rPr>
+          <w:rFonts w:hint="eastAsia"/>
+        </w:rPr>
+        <w:t>cycle</w:t>
+      </w:r>
+    </w:p>
+    <w:p>
+      <w:pPr>
+        <w:pStyle w:val="a3"/>
+        <w:numPr>
+          <w:ilvl w:val="0"/>
+          <w:numId w:val="26"/>
+        </w:numPr>
+        <w:ind w:leftChars="0"/>
+      </w:pPr>
+      <w:r>
+        <w:rPr>
+          <w:rFonts w:hint="eastAsia"/>
+        </w:rPr>
+        <w:t>依據等位的配對資訊，找出等位集合</w:t>
+      </w:r>
+    </w:p>
+    <w:p>
+      <w:r>
+        <w:rPr>
+          <w:rFonts w:hint="eastAsia"/>
+        </w:rPr>
+        <w:t>表示方法</w:t>
+      </w:r>
+      <w:r>
+        <w:rPr>
+          <w:rFonts w:hint="eastAsia"/>
+        </w:rPr>
+        <w:t>:</w:t>
+      </w:r>
+      <w:r>
+        <w:rPr>
+          <w:rFonts w:hint="eastAsia"/>
+        </w:rPr>
+        <w:t>每</w:t>
+      </w:r>
+      <w:proofErr w:type="gramStart"/>
+      <w:r>
+        <w:rPr>
+          <w:rFonts w:hint="eastAsia"/>
+        </w:rPr>
+        <w:t>個</w:t>
+      </w:r>
+      <w:proofErr w:type="gramEnd"/>
+      <w:r>
+        <w:rPr>
+          <w:rFonts w:hint="eastAsia"/>
+        </w:rPr>
+        <w:t>set</w:t>
+      </w:r>
+      <w:r>
+        <w:rPr>
+          <w:rFonts w:hint="eastAsia"/>
+        </w:rPr>
+        <w:t>，用一棵</w:t>
+      </w:r>
+      <w:r>
+        <w:rPr>
+          <w:rFonts w:hint="eastAsia"/>
+        </w:rPr>
+        <w:t>tree</w:t>
+      </w:r>
+      <w:r>
+        <w:rPr>
+          <w:rFonts w:hint="eastAsia"/>
+        </w:rPr>
+        <w:t>表示，即從</w:t>
+      </w:r>
+      <w:r>
+        <w:rPr>
+          <w:rFonts w:hint="eastAsia"/>
+        </w:rPr>
+        <w:t>Set</w:t>
+      </w:r>
+      <w:r>
+        <w:rPr>
+          <w:rFonts w:hint="eastAsia"/>
+        </w:rPr>
+        <w:t>中，任選一個元素，作為</w:t>
+      </w:r>
+      <w:r>
+        <w:rPr>
+          <w:rFonts w:hint="eastAsia"/>
+        </w:rPr>
+        <w:t>Root</w:t>
+      </w:r>
+      <w:r>
+        <w:rPr>
+          <w:rFonts w:hint="eastAsia"/>
+        </w:rPr>
+        <w:t>，其餘仍其子點</w:t>
+      </w:r>
+    </w:p>
+    <w:p>
       <w:bookmarkStart w:id="0" w:name="_GoBack"/>
-      <w:bookmarkEnd w:id="0"/>
+      <w:r>
+        <w:rPr>
+          <w:rFonts w:hint="eastAsia"/>
+        </w:rPr>
+        <w:t>&lt;</w:t>
+      </w:r>
+      <w:r>
+        <w:rPr>
+          <w:rFonts w:hint="eastAsia"/>
+        </w:rPr>
+        <w:t>法</w:t>
+      </w:r>
+      <w:proofErr w:type="gramStart"/>
+      <w:r>
+        <w:rPr>
+          <w:rFonts w:hint="eastAsia"/>
+        </w:rPr>
+        <w:t>一</w:t>
+      </w:r>
+      <w:proofErr w:type="gramEnd"/>
+      <w:r>
+        <w:rPr>
+          <w:rFonts w:hint="eastAsia"/>
+        </w:rPr>
+        <w:t>&gt;</w:t>
+      </w:r>
+      <w:r>
+        <w:rPr>
+          <w:rFonts w:hint="eastAsia"/>
+        </w:rPr>
+        <w:t>用</w:t>
+      </w:r>
+      <w:r>
+        <w:rPr>
+          <w:rFonts w:hint="eastAsia"/>
+        </w:rPr>
+        <w:t>Link List</w:t>
+      </w:r>
+      <w:r>
+        <w:rPr>
+          <w:rFonts w:hint="eastAsia"/>
+        </w:rPr>
+        <w:t>表示</w:t>
+      </w:r>
+    </w:p>
+    <w:bookmarkEnd w:id="0"/>
+    <w:p>
+      <w:pPr>
+        <w:rPr>
+          <w:rFonts w:hint="eastAsia"/>
+        </w:rPr>
+      </w:pPr>
+      <w:r>
+        <w:rPr>
+          <w:rFonts w:hint="eastAsia"/>
+        </w:rPr>
+        <w:t>Node Structure: Data Parent</w:t>
+      </w:r>
+    </w:p>
+    <w:p>
+      <w:r>
+        <w:t xml:space="preserve">Parent =&gt; </w:t>
+      </w:r>
+      <w:proofErr w:type="gramStart"/>
+      <w:r>
+        <w:rPr>
+          <w:rFonts w:hint="eastAsia"/>
+        </w:rPr>
+        <w:t>指向父點之</w:t>
+      </w:r>
+      <w:proofErr w:type="gramEnd"/>
+      <w:r>
+        <w:rPr>
+          <w:rFonts w:hint="eastAsia"/>
+        </w:rPr>
+        <w:t>pointer</w:t>
+      </w:r>
+      <w:r>
+        <w:rPr>
+          <w:rFonts w:hint="eastAsia"/>
+        </w:rPr>
+        <w:t>，</w:t>
+      </w:r>
+      <w:r>
+        <w:rPr>
+          <w:rFonts w:hint="eastAsia"/>
+        </w:rPr>
+        <w:t>root</w:t>
+      </w:r>
+      <w:r>
+        <w:rPr>
+          <w:rFonts w:hint="eastAsia"/>
+        </w:rPr>
+        <w:t>之</w:t>
+      </w:r>
+      <w:r>
+        <w:rPr>
+          <w:rFonts w:hint="eastAsia"/>
+        </w:rPr>
+        <w:t>P</w:t>
+      </w:r>
+      <w:r>
+        <w:t>arent</w:t>
+      </w:r>
+      <w:r>
+        <w:rPr>
+          <w:rFonts w:hint="eastAsia"/>
+        </w:rPr>
+        <w:t>為</w:t>
+      </w:r>
+      <w:r>
+        <w:rPr>
+          <w:rFonts w:hint="eastAsia"/>
+        </w:rPr>
+        <w:t>Null</w:t>
+      </w:r>
+    </w:p>
+    <w:p>
+      <w:r>
+        <w:t>&lt;</w:t>
+      </w:r>
+      <w:r>
+        <w:rPr>
+          <w:rFonts w:hint="eastAsia"/>
+        </w:rPr>
+        <w:t>法二</w:t>
+      </w:r>
+      <w:r>
+        <w:rPr>
+          <w:rFonts w:hint="eastAsia"/>
+        </w:rPr>
+        <w:t>&gt;</w:t>
+      </w:r>
+      <w:r>
+        <w:rPr>
+          <w:rFonts w:hint="eastAsia"/>
+        </w:rPr>
+        <w:t>用</w:t>
+      </w:r>
+      <w:r>
+        <w:rPr>
+          <w:rFonts w:hint="eastAsia"/>
+        </w:rPr>
+        <w:t>Array</w:t>
+      </w:r>
+      <w:r>
+        <w:rPr>
+          <w:rFonts w:hint="eastAsia"/>
+        </w:rPr>
+        <w:t>表示</w:t>
+      </w:r>
+    </w:p>
+    <w:p>
+      <w:r>
+        <w:rPr>
+          <w:rFonts w:hint="eastAsia"/>
+        </w:rPr>
+        <w:t>規定</w:t>
+      </w:r>
+      <w:r>
+        <w:rPr>
+          <w:rFonts w:hint="eastAsia"/>
+        </w:rPr>
+        <w:t>:root</w:t>
+      </w:r>
+      <w:r>
+        <w:rPr>
+          <w:rFonts w:hint="eastAsia"/>
+        </w:rPr>
+        <w:t>之</w:t>
+      </w:r>
+      <w:r>
+        <w:rPr>
+          <w:rFonts w:hint="eastAsia"/>
+        </w:rPr>
+        <w:t>P</w:t>
+      </w:r>
+      <w:r>
+        <w:t>arent</w:t>
+      </w:r>
+      <w:r>
+        <w:rPr>
+          <w:rFonts w:hint="eastAsia"/>
+        </w:rPr>
+        <w:t>值為</w:t>
+      </w:r>
+      <w:r>
+        <w:rPr>
+          <w:rFonts w:hint="eastAsia"/>
+        </w:rPr>
+        <w:t>-(</w:t>
+      </w:r>
+      <w:r>
+        <w:rPr>
+          <w:rFonts w:hint="eastAsia"/>
+        </w:rPr>
+        <w:t>元素個數</w:t>
+      </w:r>
+      <w:r>
+        <w:rPr>
+          <w:rFonts w:hint="eastAsia"/>
+        </w:rPr>
+        <w:t>)</w:t>
+      </w:r>
+      <w:r>
+        <w:rPr>
+          <w:rFonts w:hint="eastAsia"/>
+        </w:rPr>
+        <w:t>，其他點的</w:t>
+      </w:r>
+      <w:r>
+        <w:rPr>
+          <w:rFonts w:hint="eastAsia"/>
+        </w:rPr>
+        <w:t>Parent</w:t>
+      </w:r>
+      <w:proofErr w:type="gramStart"/>
+      <w:r>
+        <w:rPr>
+          <w:rFonts w:hint="eastAsia"/>
+        </w:rPr>
+        <w:t>值記父點</w:t>
+      </w:r>
+      <w:proofErr w:type="gramEnd"/>
+      <w:r>
+        <w:rPr>
+          <w:rFonts w:hint="eastAsia"/>
+        </w:rPr>
+        <w:t>所在的</w:t>
+      </w:r>
+      <w:r>
+        <w:rPr>
+          <w:rFonts w:hint="eastAsia"/>
+        </w:rPr>
+        <w:t>Index No.</w:t>
+      </w:r>
+    </w:p>
+    <w:p/>
+    <w:p>
+      <w:r>
+        <w:t>Union(</w:t>
+      </w:r>
+      <w:proofErr w:type="spellStart"/>
+      <w:proofErr w:type="gramStart"/>
+      <w:r>
+        <w:t>i,j</w:t>
+      </w:r>
+      <w:proofErr w:type="spellEnd"/>
+      <w:proofErr w:type="gramEnd"/>
+      <w:r>
+        <w:t>)</w:t>
+      </w:r>
+      <w:r>
+        <w:rPr>
+          <w:rFonts w:hint="eastAsia"/>
+        </w:rPr>
+        <w:t>:</w:t>
+      </w:r>
+    </w:p>
+    <w:p>
+      <w:pPr>
+        <w:rPr>
+          <w:rFonts w:hint="eastAsia"/>
+        </w:rPr>
+      </w:pPr>
+      <w:r>
+        <w:rPr>
+          <w:rFonts w:hint="eastAsia"/>
+        </w:rPr>
+        <w:t>聯集</w:t>
+      </w:r>
+      <w:r>
+        <w:rPr>
+          <w:rFonts w:hint="eastAsia"/>
+        </w:rPr>
+        <w:t xml:space="preserve">Set </w:t>
+      </w:r>
+      <w:proofErr w:type="spellStart"/>
+      <w:r>
+        <w:rPr>
+          <w:rFonts w:hint="eastAsia"/>
+        </w:rPr>
+        <w:t>i</w:t>
+      </w:r>
+      <w:proofErr w:type="spellEnd"/>
+      <w:r>
+        <w:rPr>
+          <w:rFonts w:hint="eastAsia"/>
+        </w:rPr>
+        <w:t>與</w:t>
+      </w:r>
+      <w:r>
+        <w:rPr>
+          <w:rFonts w:hint="eastAsia"/>
+        </w:rPr>
+        <w:t>Set j (</w:t>
+      </w:r>
+      <w:r>
+        <w:rPr>
+          <w:rFonts w:hint="eastAsia"/>
+        </w:rPr>
+        <w:t>用</w:t>
+      </w:r>
+      <w:proofErr w:type="spellStart"/>
+      <w:r>
+        <w:t>i,j</w:t>
+      </w:r>
+      <w:proofErr w:type="spellEnd"/>
+      <w:r>
+        <w:rPr>
+          <w:rFonts w:hint="eastAsia"/>
+        </w:rPr>
+        <w:t>表</w:t>
+      </w:r>
+      <w:r>
+        <w:rPr>
+          <w:rFonts w:hint="eastAsia"/>
+        </w:rPr>
+        <w:t>Root)</w:t>
+      </w:r>
+    </w:p>
+    <w:p>
+      <w:r>
+        <w:t>Find(X):</w:t>
+      </w:r>
+    </w:p>
+    <w:p>
+      <w:pPr>
+        <w:rPr>
+          <w:rFonts w:hint="eastAsia"/>
+        </w:rPr>
+      </w:pPr>
+      <w:r>
+        <w:rPr>
+          <w:rFonts w:hint="eastAsia"/>
+        </w:rPr>
+        <w:t>找出元素</w:t>
+      </w:r>
+      <w:r>
+        <w:rPr>
+          <w:rFonts w:hint="eastAsia"/>
+        </w:rPr>
+        <w:t>X</w:t>
+      </w:r>
+      <w:r>
+        <w:rPr>
+          <w:rFonts w:hint="eastAsia"/>
+        </w:rPr>
+        <w:t>位於哪</w:t>
+      </w:r>
+      <w:proofErr w:type="gramStart"/>
+      <w:r>
+        <w:rPr>
+          <w:rFonts w:hint="eastAsia"/>
+        </w:rPr>
+        <w:t>個</w:t>
+      </w:r>
+      <w:proofErr w:type="gramEnd"/>
+      <w:r>
+        <w:rPr>
+          <w:rFonts w:hint="eastAsia"/>
+        </w:rPr>
+        <w:t>Set</w:t>
+      </w:r>
+      <w:r>
+        <w:rPr>
+          <w:rFonts w:hint="eastAsia"/>
+        </w:rPr>
+        <w:t>，傳回</w:t>
+      </w:r>
+      <w:r>
+        <w:rPr>
+          <w:rFonts w:hint="eastAsia"/>
+        </w:rPr>
+        <w:t>Root</w:t>
+      </w:r>
+      <w:r>
+        <w:rPr>
+          <w:rFonts w:hint="eastAsia"/>
+        </w:rPr>
+        <w:t>即可</w:t>
+      </w:r>
     </w:p>
     <w:sectPr>
       <w:pgSz w:w="11906" w:h="16838"/>
@@ -6948,6 +7550,95 @@
     </w:lvl>
   </w:abstractNum>
   <w:abstractNum w:abstractNumId="3" w15:restartNumberingAfterBreak="0">
+    <w:nsid w:val="07172C1F"/>
+    <w:multiLevelType w:val="hybridMultilevel"/>
+    <w:tmpl w:val="5388D7C4"/>
+    <w:lvl w:ilvl="0" w:tplc="3F72667E">
+      <w:start w:val="1"/>
+      <w:numFmt w:val="decimal"/>
+      <w:lvlText w:val="%1."/>
+      <w:lvlJc w:val="left"/>
+      <w:pPr>
+        <w:ind w:left="360" w:hanging="360"/>
+      </w:pPr>
+      <w:rPr>
+        <w:rFonts w:hint="default"/>
+      </w:rPr>
+    </w:lvl>
+    <w:lvl w:ilvl="1" w:tplc="04090019" w:tentative="1">
+      <w:start w:val="1"/>
+      <w:numFmt w:val="ideographTraditional"/>
+      <w:lvlText w:val="%2、"/>
+      <w:lvlJc w:val="left"/>
+      <w:pPr>
+        <w:ind w:left="960" w:hanging="480"/>
+      </w:pPr>
+    </w:lvl>
+    <w:lvl w:ilvl="2" w:tplc="0409001B" w:tentative="1">
+      <w:start w:val="1"/>
+      <w:numFmt w:val="lowerRoman"/>
+      <w:lvlText w:val="%3."/>
+      <w:lvlJc w:val="right"/>
+      <w:pPr>
+        <w:ind w:left="1440" w:hanging="480"/>
+      </w:pPr>
+    </w:lvl>
+    <w:lvl w:ilvl="3" w:tplc="0409000F" w:tentative="1">
+      <w:start w:val="1"/>
+      <w:numFmt w:val="decimal"/>
+      <w:lvlText w:val="%4."/>
+      <w:lvlJc w:val="left"/>
+      <w:pPr>
+        <w:ind w:left="1920" w:hanging="480"/>
+      </w:pPr>
+    </w:lvl>
+    <w:lvl w:ilvl="4" w:tplc="04090019" w:tentative="1">
+      <w:start w:val="1"/>
+      <w:numFmt w:val="ideographTraditional"/>
+      <w:lvlText w:val="%5、"/>
+      <w:lvlJc w:val="left"/>
+      <w:pPr>
+        <w:ind w:left="2400" w:hanging="480"/>
+      </w:pPr>
+    </w:lvl>
+    <w:lvl w:ilvl="5" w:tplc="0409001B" w:tentative="1">
+      <w:start w:val="1"/>
+      <w:numFmt w:val="lowerRoman"/>
+      <w:lvlText w:val="%6."/>
+      <w:lvlJc w:val="right"/>
+      <w:pPr>
+        <w:ind w:left="2880" w:hanging="480"/>
+      </w:pPr>
+    </w:lvl>
+    <w:lvl w:ilvl="6" w:tplc="0409000F" w:tentative="1">
+      <w:start w:val="1"/>
+      <w:numFmt w:val="decimal"/>
+      <w:lvlText w:val="%7."/>
+      <w:lvlJc w:val="left"/>
+      <w:pPr>
+        <w:ind w:left="3360" w:hanging="480"/>
+      </w:pPr>
+    </w:lvl>
+    <w:lvl w:ilvl="7" w:tplc="04090019" w:tentative="1">
+      <w:start w:val="1"/>
+      <w:numFmt w:val="ideographTraditional"/>
+      <w:lvlText w:val="%8、"/>
+      <w:lvlJc w:val="left"/>
+      <w:pPr>
+        <w:ind w:left="3840" w:hanging="480"/>
+      </w:pPr>
+    </w:lvl>
+    <w:lvl w:ilvl="8" w:tplc="0409001B" w:tentative="1">
+      <w:start w:val="1"/>
+      <w:numFmt w:val="lowerRoman"/>
+      <w:lvlText w:val="%9."/>
+      <w:lvlJc w:val="right"/>
+      <w:pPr>
+        <w:ind w:left="4320" w:hanging="480"/>
+      </w:pPr>
+    </w:lvl>
+  </w:abstractNum>
+  <w:abstractNum w:abstractNumId="4" w15:restartNumberingAfterBreak="0">
     <w:nsid w:val="07AF7ED4"/>
     <w:multiLevelType w:val="hybridMultilevel"/>
     <w:tmpl w:val="98B84460"/>
@@ -7036,7 +7727,7 @@
       </w:pPr>
     </w:lvl>
   </w:abstractNum>
-  <w:abstractNum w:abstractNumId="4" w15:restartNumberingAfterBreak="0">
+  <w:abstractNum w:abstractNumId="5" w15:restartNumberingAfterBreak="0">
     <w:nsid w:val="0B4E50AB"/>
     <w:multiLevelType w:val="hybridMultilevel"/>
     <w:tmpl w:val="D8283762"/>
@@ -7125,7 +7816,7 @@
       </w:pPr>
     </w:lvl>
   </w:abstractNum>
-  <w:abstractNum w:abstractNumId="5" w15:restartNumberingAfterBreak="0">
+  <w:abstractNum w:abstractNumId="6" w15:restartNumberingAfterBreak="0">
     <w:nsid w:val="0DE30177"/>
     <w:multiLevelType w:val="hybridMultilevel"/>
     <w:tmpl w:val="4BB26392"/>
@@ -7214,7 +7905,7 @@
       </w:pPr>
     </w:lvl>
   </w:abstractNum>
-  <w:abstractNum w:abstractNumId="6" w15:restartNumberingAfterBreak="0">
+  <w:abstractNum w:abstractNumId="7" w15:restartNumberingAfterBreak="0">
     <w:nsid w:val="0EF56D06"/>
     <w:multiLevelType w:val="hybridMultilevel"/>
     <w:tmpl w:val="D5442570"/>
@@ -7303,7 +7994,7 @@
       </w:pPr>
     </w:lvl>
   </w:abstractNum>
-  <w:abstractNum w:abstractNumId="7" w15:restartNumberingAfterBreak="0">
+  <w:abstractNum w:abstractNumId="8" w15:restartNumberingAfterBreak="0">
     <w:nsid w:val="106B0C33"/>
     <w:multiLevelType w:val="hybridMultilevel"/>
     <w:tmpl w:val="5442E334"/>
@@ -7392,7 +8083,7 @@
       </w:pPr>
     </w:lvl>
   </w:abstractNum>
-  <w:abstractNum w:abstractNumId="8" w15:restartNumberingAfterBreak="0">
+  <w:abstractNum w:abstractNumId="9" w15:restartNumberingAfterBreak="0">
     <w:nsid w:val="123772EA"/>
     <w:multiLevelType w:val="hybridMultilevel"/>
     <w:tmpl w:val="13DC58EA"/>
@@ -7481,7 +8172,7 @@
       </w:pPr>
     </w:lvl>
   </w:abstractNum>
-  <w:abstractNum w:abstractNumId="9" w15:restartNumberingAfterBreak="0">
+  <w:abstractNum w:abstractNumId="10" w15:restartNumberingAfterBreak="0">
     <w:nsid w:val="19D8299C"/>
     <w:multiLevelType w:val="hybridMultilevel"/>
     <w:tmpl w:val="D17AE570"/>
@@ -7570,7 +8261,7 @@
       </w:pPr>
     </w:lvl>
   </w:abstractNum>
-  <w:abstractNum w:abstractNumId="10" w15:restartNumberingAfterBreak="0">
+  <w:abstractNum w:abstractNumId="11" w15:restartNumberingAfterBreak="0">
     <w:nsid w:val="1BB479FC"/>
     <w:multiLevelType w:val="hybridMultilevel"/>
     <w:tmpl w:val="54AA7260"/>
@@ -7659,7 +8350,7 @@
       </w:pPr>
     </w:lvl>
   </w:abstractNum>
-  <w:abstractNum w:abstractNumId="11" w15:restartNumberingAfterBreak="0">
+  <w:abstractNum w:abstractNumId="12" w15:restartNumberingAfterBreak="0">
     <w:nsid w:val="21904732"/>
     <w:multiLevelType w:val="hybridMultilevel"/>
     <w:tmpl w:val="DEB438DA"/>
@@ -7748,7 +8439,7 @@
       </w:pPr>
     </w:lvl>
   </w:abstractNum>
-  <w:abstractNum w:abstractNumId="12" w15:restartNumberingAfterBreak="0">
+  <w:abstractNum w:abstractNumId="13" w15:restartNumberingAfterBreak="0">
     <w:nsid w:val="26E54F7D"/>
     <w:multiLevelType w:val="hybridMultilevel"/>
     <w:tmpl w:val="CA465F48"/>
@@ -7837,7 +8528,7 @@
       </w:pPr>
     </w:lvl>
   </w:abstractNum>
-  <w:abstractNum w:abstractNumId="13" w15:restartNumberingAfterBreak="0">
+  <w:abstractNum w:abstractNumId="14" w15:restartNumberingAfterBreak="0">
     <w:nsid w:val="33806BE7"/>
     <w:multiLevelType w:val="hybridMultilevel"/>
     <w:tmpl w:val="B4908690"/>
@@ -7926,7 +8617,7 @@
       </w:pPr>
     </w:lvl>
   </w:abstractNum>
-  <w:abstractNum w:abstractNumId="14" w15:restartNumberingAfterBreak="0">
+  <w:abstractNum w:abstractNumId="15" w15:restartNumberingAfterBreak="0">
     <w:nsid w:val="36493EFC"/>
     <w:multiLevelType w:val="hybridMultilevel"/>
     <w:tmpl w:val="71B6C73C"/>
@@ -8015,7 +8706,7 @@
       </w:pPr>
     </w:lvl>
   </w:abstractNum>
-  <w:abstractNum w:abstractNumId="15" w15:restartNumberingAfterBreak="0">
+  <w:abstractNum w:abstractNumId="16" w15:restartNumberingAfterBreak="0">
     <w:nsid w:val="4491330B"/>
     <w:multiLevelType w:val="hybridMultilevel"/>
     <w:tmpl w:val="5074CB20"/>
@@ -8104,7 +8795,7 @@
       </w:pPr>
     </w:lvl>
   </w:abstractNum>
-  <w:abstractNum w:abstractNumId="16" w15:restartNumberingAfterBreak="0">
+  <w:abstractNum w:abstractNumId="17" w15:restartNumberingAfterBreak="0">
     <w:nsid w:val="49FA3430"/>
     <w:multiLevelType w:val="hybridMultilevel"/>
     <w:tmpl w:val="6278F830"/>
@@ -8193,7 +8884,7 @@
       </w:pPr>
     </w:lvl>
   </w:abstractNum>
-  <w:abstractNum w:abstractNumId="17" w15:restartNumberingAfterBreak="0">
+  <w:abstractNum w:abstractNumId="18" w15:restartNumberingAfterBreak="0">
     <w:nsid w:val="4B9B48CC"/>
     <w:multiLevelType w:val="hybridMultilevel"/>
     <w:tmpl w:val="258E43BC"/>
@@ -8282,7 +8973,7 @@
       </w:pPr>
     </w:lvl>
   </w:abstractNum>
-  <w:abstractNum w:abstractNumId="18" w15:restartNumberingAfterBreak="0">
+  <w:abstractNum w:abstractNumId="19" w15:restartNumberingAfterBreak="0">
     <w:nsid w:val="4C0D4BA7"/>
     <w:multiLevelType w:val="hybridMultilevel"/>
     <w:tmpl w:val="67E89322"/>
@@ -8371,7 +9062,7 @@
       </w:pPr>
     </w:lvl>
   </w:abstractNum>
-  <w:abstractNum w:abstractNumId="19" w15:restartNumberingAfterBreak="0">
+  <w:abstractNum w:abstractNumId="20" w15:restartNumberingAfterBreak="0">
     <w:nsid w:val="4C646297"/>
     <w:multiLevelType w:val="hybridMultilevel"/>
     <w:tmpl w:val="DF10064E"/>
@@ -8460,7 +9151,7 @@
       </w:pPr>
     </w:lvl>
   </w:abstractNum>
-  <w:abstractNum w:abstractNumId="20" w15:restartNumberingAfterBreak="0">
+  <w:abstractNum w:abstractNumId="21" w15:restartNumberingAfterBreak="0">
     <w:nsid w:val="5404665D"/>
     <w:multiLevelType w:val="hybridMultilevel"/>
     <w:tmpl w:val="4546EFC0"/>
@@ -8549,7 +9240,7 @@
       </w:pPr>
     </w:lvl>
   </w:abstractNum>
-  <w:abstractNum w:abstractNumId="21" w15:restartNumberingAfterBreak="0">
+  <w:abstractNum w:abstractNumId="22" w15:restartNumberingAfterBreak="0">
     <w:nsid w:val="593D45BB"/>
     <w:multiLevelType w:val="hybridMultilevel"/>
     <w:tmpl w:val="AF20E974"/>
@@ -8638,7 +9329,7 @@
       </w:pPr>
     </w:lvl>
   </w:abstractNum>
-  <w:abstractNum w:abstractNumId="22" w15:restartNumberingAfterBreak="0">
+  <w:abstractNum w:abstractNumId="23" w15:restartNumberingAfterBreak="0">
     <w:nsid w:val="5A7575BC"/>
     <w:multiLevelType w:val="hybridMultilevel"/>
     <w:tmpl w:val="329AA974"/>
@@ -8727,7 +9418,7 @@
       </w:pPr>
     </w:lvl>
   </w:abstractNum>
-  <w:abstractNum w:abstractNumId="23" w15:restartNumberingAfterBreak="0">
+  <w:abstractNum w:abstractNumId="24" w15:restartNumberingAfterBreak="0">
     <w:nsid w:val="5C340A06"/>
     <w:multiLevelType w:val="hybridMultilevel"/>
     <w:tmpl w:val="01DE1DB4"/>
@@ -8816,7 +9507,7 @@
       </w:pPr>
     </w:lvl>
   </w:abstractNum>
-  <w:abstractNum w:abstractNumId="24" w15:restartNumberingAfterBreak="0">
+  <w:abstractNum w:abstractNumId="25" w15:restartNumberingAfterBreak="0">
     <w:nsid w:val="76B972A9"/>
     <w:multiLevelType w:val="hybridMultilevel"/>
     <w:tmpl w:val="3EB28D10"/>
@@ -8906,10 +9597,10 @@
     </w:lvl>
   </w:abstractNum>
   <w:num w:numId="1">
-    <w:abstractNumId w:val="13"/>
+    <w:abstractNumId w:val="14"/>
   </w:num>
   <w:num w:numId="2">
-    <w:abstractNumId w:val="17"/>
+    <w:abstractNumId w:val="18"/>
   </w:num>
   <w:num w:numId="3">
     <w:abstractNumId w:val="0"/>
@@ -8918,67 +9609,70 @@
     <w:abstractNumId w:val="2"/>
   </w:num>
   <w:num w:numId="5">
+    <w:abstractNumId w:val="16"/>
+  </w:num>
+  <w:num w:numId="6">
+    <w:abstractNumId w:val="6"/>
+  </w:num>
+  <w:num w:numId="7">
+    <w:abstractNumId w:val="9"/>
+  </w:num>
+  <w:num w:numId="8">
+    <w:abstractNumId w:val="22"/>
+  </w:num>
+  <w:num w:numId="9">
     <w:abstractNumId w:val="15"/>
   </w:num>
-  <w:num w:numId="6">
+  <w:num w:numId="10">
+    <w:abstractNumId w:val="13"/>
+  </w:num>
+  <w:num w:numId="11">
+    <w:abstractNumId w:val="11"/>
+  </w:num>
+  <w:num w:numId="12">
     <w:abstractNumId w:val="5"/>
   </w:num>
-  <w:num w:numId="7">
-    <w:abstractNumId w:val="8"/>
-  </w:num>
-  <w:num w:numId="8">
-    <w:abstractNumId w:val="21"/>
-  </w:num>
-  <w:num w:numId="9">
-    <w:abstractNumId w:val="14"/>
-  </w:num>
-  <w:num w:numId="10">
-    <w:abstractNumId w:val="12"/>
-  </w:num>
-  <w:num w:numId="11">
-    <w:abstractNumId w:val="10"/>
-  </w:num>
-  <w:num w:numId="12">
-    <w:abstractNumId w:val="4"/>
-  </w:num>
   <w:num w:numId="13">
-    <w:abstractNumId w:val="16"/>
+    <w:abstractNumId w:val="17"/>
   </w:num>
   <w:num w:numId="14">
-    <w:abstractNumId w:val="9"/>
+    <w:abstractNumId w:val="10"/>
   </w:num>
   <w:num w:numId="15">
     <w:abstractNumId w:val="1"/>
   </w:num>
   <w:num w:numId="16">
+    <w:abstractNumId w:val="25"/>
+  </w:num>
+  <w:num w:numId="17">
+    <w:abstractNumId w:val="8"/>
+  </w:num>
+  <w:num w:numId="18">
+    <w:abstractNumId w:val="12"/>
+  </w:num>
+  <w:num w:numId="19">
+    <w:abstractNumId w:val="19"/>
+  </w:num>
+  <w:num w:numId="20">
+    <w:abstractNumId w:val="20"/>
+  </w:num>
+  <w:num w:numId="21">
+    <w:abstractNumId w:val="7"/>
+  </w:num>
+  <w:num w:numId="22">
     <w:abstractNumId w:val="24"/>
   </w:num>
-  <w:num w:numId="17">
-    <w:abstractNumId w:val="7"/>
+  <w:num w:numId="23">
+    <w:abstractNumId w:val="4"/>
   </w:num>
-  <w:num w:numId="18">
-    <w:abstractNumId w:val="11"/>
-  </w:num>
-  <w:num w:numId="19">
-    <w:abstractNumId w:val="18"/>
-  </w:num>
-  <w:num w:numId="20">
-    <w:abstractNumId w:val="19"/>
-  </w:num>
-  <w:num w:numId="21">
-    <w:abstractNumId w:val="6"/>
-  </w:num>
-  <w:num w:numId="22">
+  <w:num w:numId="24">
     <w:abstractNumId w:val="23"/>
   </w:num>
-  <w:num w:numId="23">
+  <w:num w:numId="25">
+    <w:abstractNumId w:val="21"/>
+  </w:num>
+  <w:num w:numId="26">
     <w:abstractNumId w:val="3"/>
-  </w:num>
-  <w:num w:numId="24">
-    <w:abstractNumId w:val="22"/>
-  </w:num>
-  <w:num w:numId="25">
-    <w:abstractNumId w:val="20"/>
   </w:num>
 </w:numbering>
 </file>

</xml_diff>